<commit_message>
Terceiro commit/Envio em pdf dos detalhes de projeto
</commit_message>
<xml_diff>
--- a/docs/2_Modelo Entidade e Relacionamento.docx
+++ b/docs/2_Modelo Entidade e Relacionamento.docx
@@ -1,334 +1,1012 @@
 
 <file path=word/document.xml><?xml version="1.0" encoding="utf-8"?>
-<w:document xmlns:wpc="http://schemas.microsoft.com/office/word/2010/wordprocessingCanvas" xmlns:cx="http://schemas.microsoft.com/office/drawing/2014/chartex" xmlns:cx1="http://schemas.microsoft.com/office/drawing/2015/9/8/chartex" xmlns:cx2="http://schemas.microsoft.com/office/drawing/2015/10/21/chartex" xmlns:cx3="http://schemas.microsoft.com/office/drawing/2016/5/9/chartex" xmlns:cx4="http://schemas.microsoft.com/office/drawing/2016/5/10/chartex" xmlns:cx5="http://schemas.microsoft.com/office/drawing/2016/5/11/chartex" xmlns:cx6="http://schemas.microsoft.com/office/drawing/2016/5/12/chartex" xmlns:cx7="http://schemas.microsoft.com/office/drawing/2016/5/13/chartex" xmlns:cx8="http://schemas.microsoft.com/office/drawing/2016/5/14/chartex" xmlns:mc="http://schemas.openxmlformats.org/markup-compatibility/2006" xmlns:aink="http://schemas.microsoft.com/office/drawing/2016/ink" xmlns:am3d="http://schemas.microsoft.com/office/drawing/2017/model3d" xmlns:o="urn:schemas-microsoft-com:office:office" xmlns:oel="http://schemas.microsoft.com/office/2019/extlst" xmlns:r="http://schemas.openxmlformats.org/officeDocument/2006/relationships" xmlns:m="http://schemas.openxmlformats.org/officeDocument/2006/math" xmlns:v="urn:schemas-microsoft-com:vml" xmlns:wp14="http://schemas.microsoft.com/office/word/2010/wordprocessingDrawing" xmlns:wp="http://schemas.openxmlformats.org/drawingml/2006/wordprocessingDrawing" xmlns:w10="urn:schemas-microsoft-com:office:word" xmlns:w="http://schemas.openxmlformats.org/wordprocessingml/2006/main" xmlns:w14="http://schemas.microsoft.com/office/word/2010/wordml" xmlns:w15="http://schemas.microsoft.com/office/word/2012/wordml" xmlns:w16cex="http://schemas.microsoft.com/office/word/2018/wordml/cex" xmlns:w16cid="http://schemas.microsoft.com/office/word/2016/wordml/cid" xmlns:w16="http://schemas.microsoft.com/office/word/2018/wordml" xmlns:w16sdtdh="http://schemas.microsoft.com/office/word/2020/wordml/sdtdatahash" xmlns:w16se="http://schemas.microsoft.com/office/word/2015/wordml/symex" xmlns:wpg="http://schemas.microsoft.com/office/word/2010/wordprocessingGroup" xmlns:wpi="http://schemas.microsoft.com/office/word/2010/wordprocessingInk" xmlns:wne="http://schemas.microsoft.com/office/word/2006/wordml" xmlns:wps="http://schemas.microsoft.com/office/word/2010/wordprocessingShape" mc:Ignorable="w14 w15 w16se w16cid w16 w16cex w16sdtdh wp14">
+<w:document xmlns:wpc="http://schemas.microsoft.com/office/word/2010/wordprocessingCanvas" xmlns:cx="http://schemas.microsoft.com/office/drawing/2014/chartex" xmlns:cx1="http://schemas.microsoft.com/office/drawing/2015/9/8/chartex" xmlns:cx2="http://schemas.microsoft.com/office/drawing/2015/10/21/chartex" xmlns:cx3="http://schemas.microsoft.com/office/drawing/2016/5/9/chartex" xmlns:cx4="http://schemas.microsoft.com/office/drawing/2016/5/10/chartex" xmlns:cx5="http://schemas.microsoft.com/office/drawing/2016/5/11/chartex" xmlns:cx6="http://schemas.microsoft.com/office/drawing/2016/5/12/chartex" xmlns:cx7="http://schemas.microsoft.com/office/drawing/2016/5/13/chartex" xmlns:cx8="http://schemas.microsoft.com/office/drawing/2016/5/14/chartex" xmlns:mc="http://schemas.openxmlformats.org/markup-compatibility/2006" xmlns:aink="http://schemas.microsoft.com/office/drawing/2016/ink" xmlns:am3d="http://schemas.microsoft.com/office/drawing/2017/model3d" xmlns:o="urn:schemas-microsoft-com:office:office" xmlns:r="http://schemas.openxmlformats.org/officeDocument/2006/relationships" xmlns:m="http://schemas.openxmlformats.org/officeDocument/2006/math" xmlns:v="urn:schemas-microsoft-com:vml" xmlns:wp14="http://schemas.microsoft.com/office/word/2010/wordprocessingDrawing" xmlns:wp="http://schemas.openxmlformats.org/drawingml/2006/wordprocessingDrawing" xmlns:w10="urn:schemas-microsoft-com:office:word" xmlns:w="http://schemas.openxmlformats.org/wordprocessingml/2006/main" xmlns:w14="http://schemas.microsoft.com/office/word/2010/wordml" xmlns:w15="http://schemas.microsoft.com/office/word/2012/wordml" xmlns:w16cex="http://schemas.microsoft.com/office/word/2018/wordml/cex" xmlns:w16cid="http://schemas.microsoft.com/office/word/2016/wordml/cid" xmlns:w16="http://schemas.microsoft.com/office/word/2018/wordml" xmlns:w16sdtdh="http://schemas.microsoft.com/office/word/2020/wordml/sdtdatahash" xmlns:w16se="http://schemas.microsoft.com/office/word/2015/wordml/symex" xmlns:wpg="http://schemas.microsoft.com/office/word/2010/wordprocessingGroup" xmlns:wpi="http://schemas.microsoft.com/office/word/2010/wordprocessingInk" xmlns:wne="http://schemas.microsoft.com/office/word/2006/wordml" xmlns:wps="http://schemas.microsoft.com/office/word/2010/wordprocessingShape" mc:Ignorable="w14 w15 w16se w16cid w16 w16cex w16sdtdh wp14">
   <w:body>
     <w:p>
-      <w:r>
-        <w:t>**Modelo Entidade-Relacionamento (MER) - Gerenciador de Clientes**</w:t>
+      <w:pPr>
+        <w:pStyle w:val="Ttulo2"/>
+      </w:pPr>
+      <w:r>
+        <w:t>Modelo Entidade-Relacionamento (MER) - Gerenciador de Clientes</w:t>
+      </w:r>
+    </w:p>
+    <w:p>
+      <w:pPr>
+        <w:pStyle w:val="NormalWeb"/>
+      </w:pPr>
+      <w:r>
+        <w:t xml:space="preserve">Pense no Modelo Entidade-Relacionamento, ou MER, como um </w:t>
+      </w:r>
+      <w:r>
+        <w:rPr>
+          <w:b/>
+          <w:bCs/>
+        </w:rPr>
+        <w:t>mapa detalhado do seu banco de dados</w:t>
+      </w:r>
+      <w:r>
+        <w:t xml:space="preserve">. Ele nos ajuda a visualizar as peças principais – as </w:t>
+      </w:r>
+      <w:r>
+        <w:rPr>
+          <w:b/>
+          <w:bCs/>
+        </w:rPr>
+        <w:t>entidades</w:t>
+      </w:r>
+      <w:r>
+        <w:t xml:space="preserve"> (que são como tabelas, onde guardamos nossos dados) – e as </w:t>
+      </w:r>
+      <w:r>
+        <w:rPr>
+          <w:b/>
+          <w:bCs/>
+        </w:rPr>
+        <w:t>características</w:t>
+      </w:r>
+      <w:r>
+        <w:t xml:space="preserve"> de cada peça, que chamamos de </w:t>
+      </w:r>
+      <w:r>
+        <w:rPr>
+          <w:b/>
+          <w:bCs/>
+        </w:rPr>
+        <w:t>atributos</w:t>
+      </w:r>
+      <w:r>
+        <w:t xml:space="preserve"> (as colunas dentro dessas tabelas). Para quem está começando, é uma maneira fantástica de entender a estrutura por trás de um sistema.</w:t>
+      </w:r>
+    </w:p>
+    <w:p>
+      <w:r>
+        <w:pict w14:anchorId="69B0A43C">
+          <v:rect id="_x0000_i1025" style="width:0;height:1.5pt" o:hralign="center" o:hrstd="t" o:hr="t" fillcolor="#a0a0a0" stroked="f"/>
+        </w:pict>
+      </w:r>
+    </w:p>
+    <w:p>
+      <w:pPr>
+        <w:pStyle w:val="Ttulo3"/>
+      </w:pPr>
+      <w:r>
+        <w:t>Entidades e Seus Detalhes</w:t>
+      </w:r>
+    </w:p>
+    <w:p>
+      <w:pPr>
+        <w:pStyle w:val="NormalWeb"/>
+      </w:pPr>
+      <w:r>
+        <w:t xml:space="preserve">Neste projeto simples, mas eficaz, temos foco em apenas uma "peça" principal, uma única entidade para manter tudo organizado: </w:t>
+      </w:r>
+      <w:r>
+        <w:rPr>
+          <w:b/>
+          <w:bCs/>
+        </w:rPr>
+        <w:t>Clientes</w:t>
+      </w:r>
+      <w:r>
+        <w:t>.</w:t>
+      </w:r>
+    </w:p>
+    <w:p>
+      <w:pPr>
+        <w:pStyle w:val="NormalWeb"/>
+      </w:pPr>
+      <w:r>
+        <w:rPr>
+          <w:b/>
+          <w:bCs/>
+        </w:rPr>
+        <w:t>Entidade: Clientes</w:t>
+      </w:r>
+    </w:p>
+    <w:p>
+      <w:pPr>
+        <w:pStyle w:val="NormalWeb"/>
+        <w:numPr>
+          <w:ilvl w:val="0"/>
+          <w:numId w:val="1"/>
+        </w:numPr>
+      </w:pPr>
+      <w:r>
+        <w:rPr>
+          <w:b/>
+          <w:bCs/>
+        </w:rPr>
+        <w:t>O que ela representa?</w:t>
+      </w:r>
+      <w:r>
+        <w:t xml:space="preserve"> Basicamente, essa entidade é como sua </w:t>
+      </w:r>
+      <w:r>
+        <w:rPr>
+          <w:b/>
+          <w:bCs/>
+        </w:rPr>
+        <w:t>ficha cadastral digital</w:t>
+      </w:r>
+      <w:r>
+        <w:t xml:space="preserve"> de cada pessoa. Ela guarda todas as informações essenciais dos clientes no banco de dados.</w:t>
+      </w:r>
+    </w:p>
+    <w:p>
+      <w:pPr>
+        <w:pStyle w:val="NormalWeb"/>
+        <w:numPr>
+          <w:ilvl w:val="0"/>
+          <w:numId w:val="1"/>
+        </w:numPr>
+      </w:pPr>
+      <w:r>
+        <w:rPr>
+          <w:b/>
+          <w:bCs/>
+        </w:rPr>
+        <w:t>Quais informações ela armazena? (Atributos)</w:t>
+      </w:r>
+    </w:p>
+    <w:p>
+      <w:pPr>
+        <w:pStyle w:val="NormalWeb"/>
+        <w:numPr>
+          <w:ilvl w:val="1"/>
+          <w:numId w:val="1"/>
+        </w:numPr>
+      </w:pPr>
+      <w:r>
+        <w:rPr>
+          <w:b/>
+          <w:bCs/>
+        </w:rPr>
+        <w:t>id:</w:t>
+      </w:r>
+      <w:r>
+        <w:t xml:space="preserve"> Imagine isso como o </w:t>
+      </w:r>
+      <w:r>
+        <w:rPr>
+          <w:b/>
+          <w:bCs/>
+        </w:rPr>
+        <w:t>número de matrícula único</w:t>
+      </w:r>
+      <w:r>
+        <w:t xml:space="preserve"> de cada cliente. É um código exclusivo que o sistema gera automaticamente para cada novo cliente, garantindo que ninguém se confunda.</w:t>
+      </w:r>
+    </w:p>
+    <w:p>
+      <w:pPr>
+        <w:pStyle w:val="NormalWeb"/>
+        <w:numPr>
+          <w:ilvl w:val="2"/>
+          <w:numId w:val="1"/>
+        </w:numPr>
+      </w:pPr>
+      <w:r>
+        <w:rPr>
+          <w:b/>
+          <w:bCs/>
+        </w:rPr>
+        <w:t>Tipo:</w:t>
+      </w:r>
+      <w:r>
+        <w:t xml:space="preserve"> É um número inteiro (INTEGER).</w:t>
+      </w:r>
+    </w:p>
+    <w:p>
+      <w:pPr>
+        <w:pStyle w:val="NormalWeb"/>
+        <w:numPr>
+          <w:ilvl w:val="2"/>
+          <w:numId w:val="1"/>
+        </w:numPr>
+      </w:pPr>
+      <w:r>
+        <w:rPr>
+          <w:b/>
+          <w:bCs/>
+        </w:rPr>
+        <w:t>Regras:</w:t>
+      </w:r>
+      <w:r>
+        <w:t xml:space="preserve"> É a </w:t>
+      </w:r>
+      <w:r>
+        <w:rPr>
+          <w:b/>
+          <w:bCs/>
+        </w:rPr>
+        <w:t>chave primária (PK)</w:t>
+      </w:r>
+      <w:r>
+        <w:t xml:space="preserve"> – o identificador principal –, nunca pode estar vazio e o próprio sistema cuida de gerar o próximo número.</w:t>
+      </w:r>
+    </w:p>
+    <w:p>
+      <w:pPr>
+        <w:pStyle w:val="NormalWeb"/>
+        <w:numPr>
+          <w:ilvl w:val="1"/>
+          <w:numId w:val="1"/>
+        </w:numPr>
+      </w:pPr>
+      <w:r>
+        <w:rPr>
+          <w:b/>
+          <w:bCs/>
+        </w:rPr>
+        <w:t>nome:</w:t>
+      </w:r>
+      <w:r>
+        <w:t xml:space="preserve"> O </w:t>
+      </w:r>
+      <w:r>
+        <w:rPr>
+          <w:b/>
+          <w:bCs/>
+        </w:rPr>
+        <w:t>primeiro nome</w:t>
+      </w:r>
+      <w:r>
+        <w:t xml:space="preserve"> do seu cliente.</w:t>
+      </w:r>
+    </w:p>
+    <w:p>
+      <w:pPr>
+        <w:pStyle w:val="NormalWeb"/>
+        <w:numPr>
+          <w:ilvl w:val="2"/>
+          <w:numId w:val="1"/>
+        </w:numPr>
+      </w:pPr>
+      <w:r>
+        <w:rPr>
+          <w:b/>
+          <w:bCs/>
+        </w:rPr>
+        <w:t>Tipo:</w:t>
+      </w:r>
+      <w:r>
+        <w:t xml:space="preserve"> Texto (TEXT).</w:t>
+      </w:r>
+    </w:p>
+    <w:p>
+      <w:pPr>
+        <w:pStyle w:val="NormalWeb"/>
+        <w:numPr>
+          <w:ilvl w:val="2"/>
+          <w:numId w:val="1"/>
+        </w:numPr>
+      </w:pPr>
+      <w:r>
+        <w:rPr>
+          <w:b/>
+          <w:bCs/>
+        </w:rPr>
+        <w:t>Regras:</w:t>
+      </w:r>
+      <w:r>
+        <w:t xml:space="preserve"> Precisa ser preenchido (não nulo).</w:t>
+      </w:r>
+    </w:p>
+    <w:p>
+      <w:pPr>
+        <w:pStyle w:val="NormalWeb"/>
+        <w:numPr>
+          <w:ilvl w:val="1"/>
+          <w:numId w:val="1"/>
+        </w:numPr>
+      </w:pPr>
+      <w:r>
+        <w:rPr>
+          <w:b/>
+          <w:bCs/>
+        </w:rPr>
+        <w:t>sobrenome:</w:t>
+      </w:r>
+      <w:r>
+        <w:t xml:space="preserve"> A </w:t>
+      </w:r>
+      <w:r>
+        <w:rPr>
+          <w:b/>
+          <w:bCs/>
+        </w:rPr>
+        <w:t>parte final do nome</w:t>
+      </w:r>
+      <w:r>
+        <w:t xml:space="preserve"> do seu cliente.</w:t>
+      </w:r>
+    </w:p>
+    <w:p>
+      <w:pPr>
+        <w:pStyle w:val="NormalWeb"/>
+        <w:numPr>
+          <w:ilvl w:val="2"/>
+          <w:numId w:val="1"/>
+        </w:numPr>
+      </w:pPr>
+      <w:r>
+        <w:rPr>
+          <w:b/>
+          <w:bCs/>
+        </w:rPr>
+        <w:t>Tipo:</w:t>
+      </w:r>
+      <w:r>
+        <w:t xml:space="preserve"> Texto (TEXT).</w:t>
+      </w:r>
+    </w:p>
+    <w:p>
+      <w:pPr>
+        <w:pStyle w:val="NormalWeb"/>
+        <w:numPr>
+          <w:ilvl w:val="2"/>
+          <w:numId w:val="1"/>
+        </w:numPr>
+      </w:pPr>
+      <w:r>
+        <w:rPr>
+          <w:b/>
+          <w:bCs/>
+        </w:rPr>
+        <w:t>Regras:</w:t>
+      </w:r>
+      <w:r>
+        <w:t xml:space="preserve"> Também precisa ser preenchido (não nulo).</w:t>
+      </w:r>
+    </w:p>
+    <w:p>
+      <w:pPr>
+        <w:pStyle w:val="NormalWeb"/>
+        <w:numPr>
+          <w:ilvl w:val="1"/>
+          <w:numId w:val="1"/>
+        </w:numPr>
+      </w:pPr>
+      <w:proofErr w:type="spellStart"/>
+      <w:r>
+        <w:rPr>
+          <w:b/>
+          <w:bCs/>
+        </w:rPr>
+        <w:t>email</w:t>
+      </w:r>
+      <w:proofErr w:type="spellEnd"/>
+      <w:r>
+        <w:rPr>
+          <w:b/>
+          <w:bCs/>
+        </w:rPr>
+        <w:t>:</w:t>
+      </w:r>
+      <w:r>
+        <w:t xml:space="preserve"> O </w:t>
+      </w:r>
+      <w:r>
+        <w:rPr>
+          <w:b/>
+          <w:bCs/>
+        </w:rPr>
+        <w:t>endereço de e-mail</w:t>
+      </w:r>
+      <w:r>
+        <w:t xml:space="preserve"> do cliente, para você poder se comunicar com ele.</w:t>
+      </w:r>
+    </w:p>
+    <w:p>
+      <w:pPr>
+        <w:pStyle w:val="NormalWeb"/>
+        <w:numPr>
+          <w:ilvl w:val="2"/>
+          <w:numId w:val="1"/>
+        </w:numPr>
+      </w:pPr>
+      <w:r>
+        <w:rPr>
+          <w:b/>
+          <w:bCs/>
+        </w:rPr>
+        <w:t>Tipo:</w:t>
+      </w:r>
+      <w:r>
+        <w:t xml:space="preserve"> Texto (TEXT).</w:t>
+      </w:r>
+    </w:p>
+    <w:p>
+      <w:pPr>
+        <w:pStyle w:val="NormalWeb"/>
+        <w:numPr>
+          <w:ilvl w:val="2"/>
+          <w:numId w:val="1"/>
+        </w:numPr>
+      </w:pPr>
+      <w:r>
+        <w:rPr>
+          <w:b/>
+          <w:bCs/>
+        </w:rPr>
+        <w:t>Regras:</w:t>
+      </w:r>
+      <w:r>
+        <w:t xml:space="preserve"> Não pode ficar vazio.</w:t>
+      </w:r>
+    </w:p>
+    <w:p>
+      <w:pPr>
+        <w:pStyle w:val="NormalWeb"/>
+        <w:numPr>
+          <w:ilvl w:val="1"/>
+          <w:numId w:val="1"/>
+        </w:numPr>
+      </w:pPr>
+      <w:proofErr w:type="spellStart"/>
+      <w:r>
+        <w:rPr>
+          <w:b/>
+          <w:bCs/>
+        </w:rPr>
+        <w:t>cpf</w:t>
+      </w:r>
+      <w:proofErr w:type="spellEnd"/>
+      <w:r>
+        <w:rPr>
+          <w:b/>
+          <w:bCs/>
+        </w:rPr>
+        <w:t>:</w:t>
+      </w:r>
+      <w:r>
+        <w:t xml:space="preserve"> O </w:t>
+      </w:r>
+      <w:r>
+        <w:rPr>
+          <w:b/>
+          <w:bCs/>
+        </w:rPr>
+        <w:t>número do Cadastro de Pessoas Físicas</w:t>
+      </w:r>
+      <w:r>
+        <w:t xml:space="preserve"> do cliente.</w:t>
+      </w:r>
+    </w:p>
+    <w:p>
+      <w:pPr>
+        <w:pStyle w:val="NormalWeb"/>
+        <w:numPr>
+          <w:ilvl w:val="2"/>
+          <w:numId w:val="1"/>
+        </w:numPr>
+      </w:pPr>
+      <w:r>
+        <w:rPr>
+          <w:b/>
+          <w:bCs/>
+        </w:rPr>
+        <w:t>Tipo:</w:t>
+      </w:r>
+      <w:r>
+        <w:t xml:space="preserve"> Texto (TEXT).</w:t>
+      </w:r>
+    </w:p>
+    <w:p>
+      <w:pPr>
+        <w:pStyle w:val="NormalWeb"/>
+        <w:numPr>
+          <w:ilvl w:val="2"/>
+          <w:numId w:val="1"/>
+        </w:numPr>
+      </w:pPr>
+      <w:r>
+        <w:rPr>
+          <w:b/>
+          <w:bCs/>
+        </w:rPr>
+        <w:t>Regras:</w:t>
+      </w:r>
+      <w:r>
+        <w:t xml:space="preserve"> É uma informação obrigatória (não nulo).</w:t>
+      </w:r>
+    </w:p>
+    <w:p>
+      <w:r>
+        <w:pict w14:anchorId="3899930D">
+          <v:rect id="_x0000_i1026" style="width:0;height:1.5pt" o:hralign="center" o:hrstd="t" o:hr="t" fillcolor="#a0a0a0" stroked="f"/>
+        </w:pict>
+      </w:r>
+    </w:p>
+    <w:p>
+      <w:pPr>
+        <w:pStyle w:val="Ttulo3"/>
+      </w:pPr>
+      <w:r>
+        <w:lastRenderedPageBreak/>
+        <w:t>Conexões (Relacionamentos)</w:t>
+      </w:r>
+    </w:p>
+    <w:p>
+      <w:pPr>
+        <w:pStyle w:val="NormalWeb"/>
+        <w:numPr>
+          <w:ilvl w:val="0"/>
+          <w:numId w:val="2"/>
+        </w:numPr>
+      </w:pPr>
+      <w:r>
+        <w:t>Neste "Gerenciador de Clientes", como só temos uma tabela (</w:t>
+      </w:r>
+      <w:r>
+        <w:rPr>
+          <w:rStyle w:val="CdigoHTML"/>
+          <w:rFonts w:eastAsiaTheme="majorEastAsia"/>
+        </w:rPr>
+        <w:t>clientes</w:t>
+      </w:r>
+      <w:r>
+        <w:t xml:space="preserve">), </w:t>
+      </w:r>
+      <w:r>
+        <w:rPr>
+          <w:b/>
+          <w:bCs/>
+        </w:rPr>
+        <w:t>não há relacionamentos</w:t>
+      </w:r>
+      <w:r>
+        <w:t xml:space="preserve"> entre diferentes entidades. É um sistema bem direto ao ponto.</w:t>
+      </w:r>
+    </w:p>
+    <w:p>
+      <w:pPr>
+        <w:pStyle w:val="NormalWeb"/>
+        <w:numPr>
+          <w:ilvl w:val="0"/>
+          <w:numId w:val="2"/>
+        </w:numPr>
+      </w:pPr>
+      <w:r>
+        <w:t xml:space="preserve">Em sistemas maiores, porém, você veria outras "caixas" (entidades) se conectando à "Clientes". Por exemplo, uma entidade "Pedidos" se ligaria a "Clientes" para saber qual cliente fez qual pedido, usando o </w:t>
+      </w:r>
+      <w:r>
+        <w:rPr>
+          <w:rStyle w:val="CdigoHTML"/>
+          <w:rFonts w:eastAsiaTheme="majorEastAsia"/>
+        </w:rPr>
+        <w:t>id</w:t>
+      </w:r>
+      <w:r>
+        <w:t xml:space="preserve"> do cliente como uma "ponte" (chave estrangeira).</w:t>
+      </w:r>
+    </w:p>
+    <w:p>
+      <w:r>
+        <w:pict w14:anchorId="76AB30DC">
+          <v:rect id="_x0000_i1027" style="width:0;height:1.5pt" o:hralign="center" o:hrstd="t" o:hr="t" fillcolor="#a0a0a0" stroked="f"/>
+        </w:pict>
+      </w:r>
+    </w:p>
+    <w:p>
+      <w:pPr>
+        <w:pStyle w:val="Ttulo3"/>
+      </w:pPr>
+      <w:r>
+        <w:t>Olhando o Mapa (Representação Gráfica Textual)</w:t>
+      </w:r>
+    </w:p>
+    <w:p>
+      <w:pPr>
+        <w:pStyle w:val="NormalWeb"/>
+      </w:pPr>
+      <w:r>
+        <w:t>Para ter uma ideia visual de como a entidade "Clientes" se parece nesse mapa, pense nela como uma caixa, e dentro dela, listamos seus atributos:</w:t>
+      </w:r>
+    </w:p>
+    <w:p>
+      <w:pPr>
+        <w:pStyle w:val="Pr-formataoHTML"/>
+        <w:rPr>
+          <w:rStyle w:val="CdigoHTML"/>
+          <w:rFonts w:eastAsiaTheme="majorEastAsia"/>
+        </w:rPr>
+      </w:pPr>
+      <w:r>
+        <w:rPr>
+          <w:rStyle w:val="CdigoHTML"/>
+          <w:rFonts w:eastAsiaTheme="majorEastAsia"/>
+        </w:rPr>
+        <w:t>+-------------------+</w:t>
+      </w:r>
+    </w:p>
+    <w:p>
+      <w:pPr>
+        <w:pStyle w:val="Pr-formataoHTML"/>
+        <w:rPr>
+          <w:rStyle w:val="CdigoHTML"/>
+          <w:rFonts w:eastAsiaTheme="majorEastAsia"/>
+        </w:rPr>
+      </w:pPr>
+      <w:r>
+        <w:rPr>
+          <w:rStyle w:val="CdigoHTML"/>
+          <w:rFonts w:eastAsiaTheme="majorEastAsia"/>
+        </w:rPr>
+        <w:t>|     Clientes      |</w:t>
+      </w:r>
+    </w:p>
+    <w:p>
+      <w:pPr>
+        <w:pStyle w:val="Pr-formataoHTML"/>
+        <w:rPr>
+          <w:rStyle w:val="CdigoHTML"/>
+          <w:rFonts w:eastAsiaTheme="majorEastAsia"/>
+        </w:rPr>
+      </w:pPr>
+      <w:r>
+        <w:rPr>
+          <w:rStyle w:val="CdigoHTML"/>
+          <w:rFonts w:eastAsiaTheme="majorEastAsia"/>
+        </w:rPr>
+        <w:t>+-------------------+</w:t>
+      </w:r>
+    </w:p>
+    <w:p>
+      <w:pPr>
+        <w:pStyle w:val="Pr-formataoHTML"/>
+        <w:rPr>
+          <w:rStyle w:val="CdigoHTML"/>
+          <w:rFonts w:eastAsiaTheme="majorEastAsia"/>
+        </w:rPr>
+      </w:pPr>
+      <w:r>
+        <w:rPr>
+          <w:rStyle w:val="CdigoHTML"/>
+          <w:rFonts w:eastAsiaTheme="majorEastAsia"/>
+        </w:rPr>
+        <w:t xml:space="preserve">| id (PK, </w:t>
+      </w:r>
+      <w:proofErr w:type="gramStart"/>
+      <w:r>
+        <w:rPr>
+          <w:rStyle w:val="CdigoHTML"/>
+          <w:rFonts w:eastAsiaTheme="majorEastAsia"/>
+        </w:rPr>
+        <w:t>INTEGER)  |</w:t>
+      </w:r>
+      <w:proofErr w:type="gramEnd"/>
+    </w:p>
+    <w:p>
+      <w:pPr>
+        <w:pStyle w:val="Pr-formataoHTML"/>
+        <w:rPr>
+          <w:rStyle w:val="CdigoHTML"/>
+          <w:rFonts w:eastAsiaTheme="majorEastAsia"/>
+        </w:rPr>
+      </w:pPr>
+      <w:r>
+        <w:rPr>
+          <w:rStyle w:val="CdigoHTML"/>
+          <w:rFonts w:eastAsiaTheme="majorEastAsia"/>
+        </w:rPr>
+        <w:t>| nome (</w:t>
+      </w:r>
+      <w:proofErr w:type="gramStart"/>
+      <w:r>
+        <w:rPr>
+          <w:rStyle w:val="CdigoHTML"/>
+          <w:rFonts w:eastAsiaTheme="majorEastAsia"/>
+        </w:rPr>
+        <w:t xml:space="preserve">TEXT)   </w:t>
+      </w:r>
+      <w:proofErr w:type="gramEnd"/>
+      <w:r>
+        <w:rPr>
+          <w:rStyle w:val="CdigoHTML"/>
+          <w:rFonts w:eastAsiaTheme="majorEastAsia"/>
+        </w:rPr>
+        <w:t xml:space="preserve">    |</w:t>
+      </w:r>
+    </w:p>
+    <w:p>
+      <w:pPr>
+        <w:pStyle w:val="Pr-formataoHTML"/>
+        <w:rPr>
+          <w:rStyle w:val="CdigoHTML"/>
+          <w:rFonts w:eastAsiaTheme="majorEastAsia"/>
+        </w:rPr>
+      </w:pPr>
+      <w:r>
+        <w:rPr>
+          <w:rStyle w:val="CdigoHTML"/>
+          <w:rFonts w:eastAsiaTheme="majorEastAsia"/>
+        </w:rPr>
+        <w:t>| sobrenome (</w:t>
+      </w:r>
+      <w:proofErr w:type="gramStart"/>
+      <w:r>
+        <w:rPr>
+          <w:rStyle w:val="CdigoHTML"/>
+          <w:rFonts w:eastAsiaTheme="majorEastAsia"/>
+        </w:rPr>
+        <w:t>TEXT)  |</w:t>
+      </w:r>
+      <w:proofErr w:type="gramEnd"/>
+    </w:p>
+    <w:p>
+      <w:pPr>
+        <w:pStyle w:val="Pr-formataoHTML"/>
+        <w:rPr>
+          <w:rStyle w:val="CdigoHTML"/>
+          <w:rFonts w:eastAsiaTheme="majorEastAsia"/>
+        </w:rPr>
+      </w:pPr>
+      <w:r>
+        <w:rPr>
+          <w:rStyle w:val="CdigoHTML"/>
+          <w:rFonts w:eastAsiaTheme="majorEastAsia"/>
+        </w:rPr>
+        <w:t xml:space="preserve">| </w:t>
+      </w:r>
+      <w:proofErr w:type="spellStart"/>
+      <w:r>
+        <w:rPr>
+          <w:rStyle w:val="CdigoHTML"/>
+          <w:rFonts w:eastAsiaTheme="majorEastAsia"/>
+        </w:rPr>
+        <w:t>email</w:t>
+      </w:r>
+      <w:proofErr w:type="spellEnd"/>
+      <w:r>
+        <w:rPr>
+          <w:rStyle w:val="CdigoHTML"/>
+          <w:rFonts w:eastAsiaTheme="majorEastAsia"/>
+        </w:rPr>
+        <w:t xml:space="preserve"> (</w:t>
+      </w:r>
+      <w:proofErr w:type="gramStart"/>
+      <w:r>
+        <w:rPr>
+          <w:rStyle w:val="CdigoHTML"/>
+          <w:rFonts w:eastAsiaTheme="majorEastAsia"/>
+        </w:rPr>
+        <w:t xml:space="preserve">TEXT)   </w:t>
+      </w:r>
+      <w:proofErr w:type="gramEnd"/>
+      <w:r>
+        <w:rPr>
+          <w:rStyle w:val="CdigoHTML"/>
+          <w:rFonts w:eastAsiaTheme="majorEastAsia"/>
+        </w:rPr>
+        <w:t xml:space="preserve">   |</w:t>
+      </w:r>
+    </w:p>
+    <w:p>
+      <w:pPr>
+        <w:pStyle w:val="Pr-formataoHTML"/>
+        <w:rPr>
+          <w:rStyle w:val="CdigoHTML"/>
+          <w:rFonts w:eastAsiaTheme="majorEastAsia"/>
+        </w:rPr>
+      </w:pPr>
+      <w:r>
+        <w:rPr>
+          <w:rStyle w:val="CdigoHTML"/>
+          <w:rFonts w:eastAsiaTheme="majorEastAsia"/>
+        </w:rPr>
+        <w:t xml:space="preserve">| </w:t>
+      </w:r>
+      <w:proofErr w:type="spellStart"/>
+      <w:r>
+        <w:rPr>
+          <w:rStyle w:val="CdigoHTML"/>
+          <w:rFonts w:eastAsiaTheme="majorEastAsia"/>
+        </w:rPr>
+        <w:t>cpf</w:t>
+      </w:r>
+      <w:proofErr w:type="spellEnd"/>
+      <w:r>
+        <w:rPr>
+          <w:rStyle w:val="CdigoHTML"/>
+          <w:rFonts w:eastAsiaTheme="majorEastAsia"/>
+        </w:rPr>
+        <w:t xml:space="preserve"> (</w:t>
+      </w:r>
+      <w:proofErr w:type="gramStart"/>
+      <w:r>
+        <w:rPr>
+          <w:rStyle w:val="CdigoHTML"/>
+          <w:rFonts w:eastAsiaTheme="majorEastAsia"/>
+        </w:rPr>
+        <w:t xml:space="preserve">TEXT)   </w:t>
+      </w:r>
+      <w:proofErr w:type="gramEnd"/>
+      <w:r>
+        <w:rPr>
+          <w:rStyle w:val="CdigoHTML"/>
+          <w:rFonts w:eastAsiaTheme="majorEastAsia"/>
+        </w:rPr>
+        <w:t xml:space="preserve">     |</w:t>
+      </w:r>
+    </w:p>
+    <w:p>
+      <w:pPr>
+        <w:pStyle w:val="Pr-formataoHTML"/>
+        <w:rPr>
+          <w:rStyle w:val="CdigoHTML"/>
+          <w:rFonts w:eastAsiaTheme="majorEastAsia"/>
+        </w:rPr>
+      </w:pPr>
+      <w:r>
+        <w:rPr>
+          <w:rStyle w:val="CdigoHTML"/>
+          <w:rFonts w:eastAsiaTheme="majorEastAsia"/>
+        </w:rPr>
+        <w:t>+-------------------+</w:t>
+      </w:r>
+    </w:p>
+    <w:p>
+      <w:pPr>
+        <w:pStyle w:val="NormalWeb"/>
+        <w:numPr>
+          <w:ilvl w:val="0"/>
+          <w:numId w:val="3"/>
+        </w:numPr>
+      </w:pPr>
+      <w:r>
+        <w:t xml:space="preserve">O </w:t>
+      </w:r>
+      <w:r>
+        <w:rPr>
+          <w:b/>
+          <w:bCs/>
+        </w:rPr>
+        <w:t>PK</w:t>
+      </w:r>
+      <w:r>
+        <w:t xml:space="preserve"> que você vê ao lado do </w:t>
+      </w:r>
+      <w:r>
+        <w:rPr>
+          <w:rStyle w:val="CdigoHTML"/>
+          <w:rFonts w:eastAsiaTheme="majorEastAsia"/>
+        </w:rPr>
+        <w:t>id</w:t>
+      </w:r>
+      <w:r>
+        <w:t xml:space="preserve"> é a abreviação para "</w:t>
+      </w:r>
+      <w:proofErr w:type="spellStart"/>
+      <w:r>
+        <w:t>Primary</w:t>
+      </w:r>
+      <w:proofErr w:type="spellEnd"/>
+      <w:r>
+        <w:t xml:space="preserve"> Key" (Chave Primária), que é a garantia de que cada cliente tem um código de identificação totalmente único.</w:t>
+      </w:r>
+    </w:p>
+    <w:p>
+      <w:pPr>
+        <w:pStyle w:val="NormalWeb"/>
+        <w:numPr>
+          <w:ilvl w:val="0"/>
+          <w:numId w:val="3"/>
+        </w:numPr>
+      </w:pPr>
+      <w:r>
+        <w:t xml:space="preserve">Todos esses campos (atributos) são obrigatórios, exceto o </w:t>
+      </w:r>
+      <w:r>
+        <w:rPr>
+          <w:rStyle w:val="CdigoHTML"/>
+          <w:rFonts w:eastAsiaTheme="majorEastAsia"/>
+        </w:rPr>
+        <w:t>id</w:t>
+      </w:r>
+      <w:r>
+        <w:t xml:space="preserve">, que o próprio sistema </w:t>
+      </w:r>
+      <w:proofErr w:type="spellStart"/>
+      <w:r>
+        <w:t>SQLite</w:t>
+      </w:r>
+      <w:proofErr w:type="spellEnd"/>
+      <w:r>
+        <w:t xml:space="preserve"> cuida de preencher automaticamente.</w:t>
+      </w:r>
+    </w:p>
+    <w:p>
+      <w:r>
+        <w:pict w14:anchorId="207E71A4">
+          <v:rect id="_x0000_i1028" style="width:0;height:1.5pt" o:hralign="center" o:hrstd="t" o:hr="t" fillcolor="#a0a0a0" stroked="f"/>
+        </w:pict>
+      </w:r>
+    </w:p>
+    <w:p>
+      <w:pPr>
+        <w:pStyle w:val="Ttulo3"/>
+      </w:pPr>
+      <w:r>
+        <w:t>Uma Dica para Quem Está Começando</w:t>
+      </w:r>
+    </w:p>
+    <w:p>
+      <w:pPr>
+        <w:pStyle w:val="NormalWeb"/>
+        <w:numPr>
+          <w:ilvl w:val="0"/>
+          <w:numId w:val="4"/>
+        </w:numPr>
+      </w:pPr>
+      <w:r>
+        <w:t xml:space="preserve">O </w:t>
+      </w:r>
+      <w:r>
+        <w:rPr>
+          <w:rStyle w:val="CdigoHTML"/>
+          <w:rFonts w:eastAsiaTheme="majorEastAsia"/>
+          <w:b/>
+          <w:bCs/>
+        </w:rPr>
+        <w:t>id</w:t>
+      </w:r>
+      <w:r>
+        <w:t xml:space="preserve"> é super importante! Mesmo que você tenha dois clientes chamados "Maria Silva", o </w:t>
+      </w:r>
+      <w:r>
+        <w:rPr>
+          <w:rStyle w:val="CdigoHTML"/>
+          <w:rFonts w:eastAsiaTheme="majorEastAsia"/>
+        </w:rPr>
+        <w:t>id</w:t>
+      </w:r>
+      <w:r>
+        <w:t xml:space="preserve"> deles será diferente, evitando qualquer confusão.</w:t>
+      </w:r>
+    </w:p>
+    <w:p>
+      <w:pPr>
+        <w:pStyle w:val="NormalWeb"/>
+        <w:numPr>
+          <w:ilvl w:val="0"/>
+          <w:numId w:val="4"/>
+        </w:numPr>
+      </w:pPr>
+      <w:r>
+        <w:t xml:space="preserve">Usamos o tipo </w:t>
+      </w:r>
+      <w:r>
+        <w:rPr>
+          <w:b/>
+          <w:bCs/>
+        </w:rPr>
+        <w:t xml:space="preserve">TEXTO (TEXT) para o </w:t>
+      </w:r>
+      <w:proofErr w:type="spellStart"/>
+      <w:r>
+        <w:rPr>
+          <w:rStyle w:val="CdigoHTML"/>
+          <w:rFonts w:eastAsiaTheme="majorEastAsia"/>
+          <w:b/>
+          <w:bCs/>
+        </w:rPr>
+        <w:t>cpf</w:t>
+      </w:r>
+      <w:proofErr w:type="spellEnd"/>
+      <w:r>
+        <w:t xml:space="preserve"> porque, no Brasil, o CPF pode começar com o número zero. Se usássemos um tipo numérico, esse zero inicial se perderia, e não é isso que queremos!</w:t>
+      </w:r>
+    </w:p>
+    <w:p>
+      <w:pPr>
+        <w:pStyle w:val="NormalWeb"/>
+      </w:pPr>
+      <w:r>
+        <w:t>Este modelo é um ponto de partida simples e eficaz, mas serve como base para projetos muito mais complexos, onde você poderia adicionar novas tabelas e ligações entre elas!</w:t>
       </w:r>
     </w:p>
     <w:p/>
-    <w:p>
-      <w:r>
-        <w:t>O Modelo Entidade-Relacionamento (MER) é uma forma de representar a estrutura de um banco de dados, mostrando as **entidades** (como tabelas) e seus **atributos** (como colunas). Para iniciantes, pense no MER como um mapa que descreve como os dados estão organizados.</w:t>
-      </w:r>
-    </w:p>
-    <w:p/>
-    <w:p>
-      <w:r>
-        <w:t>### Entidades e Atributos</w:t>
-      </w:r>
-    </w:p>
-    <w:p>
-      <w:r>
-        <w:t>Este projeto tem apenas uma entidade: **Clientes**. Abaixo está a descrição da entidade e seus atributos:</w:t>
-      </w:r>
-    </w:p>
-    <w:p/>
-    <w:p>
-      <w:r>
-        <w:t>**Entidade: Clientes**</w:t>
-      </w:r>
-    </w:p>
-    <w:p>
-      <w:r>
-        <w:t>- **Descrição**: Representa as informações de clientes armazenadas no banco de dados.</w:t>
-      </w:r>
-    </w:p>
-    <w:p>
-      <w:r>
-        <w:t>- **Atributos**:</w:t>
-      </w:r>
-    </w:p>
-    <w:p>
-      <w:r>
-        <w:t xml:space="preserve">  - **id**: Um número único que identifica cada cliente (chave primária, gerada automaticamente).</w:t>
-      </w:r>
-    </w:p>
-    <w:p>
-      <w:r>
-        <w:t xml:space="preserve">    - Tipo: Inteiro (INTEGER).</w:t>
-      </w:r>
-    </w:p>
-    <w:p>
-      <w:r>
-        <w:t xml:space="preserve">    - Propriedade: Chave primária, não nulo, </w:t>
-      </w:r>
-      <w:proofErr w:type="spellStart"/>
-      <w:r>
-        <w:t>auto-incrementado</w:t>
-      </w:r>
-      <w:proofErr w:type="spellEnd"/>
-      <w:r>
-        <w:t>.</w:t>
-      </w:r>
-    </w:p>
-    <w:p>
-      <w:r>
-        <w:t xml:space="preserve">  - **nome**: O nome do cliente.</w:t>
-      </w:r>
-    </w:p>
-    <w:p>
-      <w:r>
-        <w:t xml:space="preserve">    - Tipo: Texto (TEXT).</w:t>
-      </w:r>
-    </w:p>
-    <w:p>
-      <w:r>
-        <w:t xml:space="preserve">    - Propriedade: Não nulo.</w:t>
-      </w:r>
-    </w:p>
-    <w:p>
-      <w:r>
-        <w:t xml:space="preserve">  - **sobrenome**: O sobrenome do cliente.</w:t>
-      </w:r>
-    </w:p>
-    <w:p>
-      <w:r>
-        <w:t xml:space="preserve">    - Tipo: Texto (TEXT).</w:t>
-      </w:r>
-    </w:p>
-    <w:p>
-      <w:r>
-        <w:t xml:space="preserve">    - Propriedade: Não nulo.</w:t>
-      </w:r>
-    </w:p>
-    <w:p>
-      <w:r>
-        <w:t xml:space="preserve">  - **</w:t>
-      </w:r>
-      <w:proofErr w:type="spellStart"/>
-      <w:r>
-        <w:t>email</w:t>
-      </w:r>
-      <w:proofErr w:type="spellEnd"/>
-      <w:r>
-        <w:t xml:space="preserve">**: O endereço de </w:t>
-      </w:r>
-      <w:proofErr w:type="spellStart"/>
-      <w:r>
-        <w:t>email</w:t>
-      </w:r>
-      <w:proofErr w:type="spellEnd"/>
-      <w:r>
-        <w:t xml:space="preserve"> do cliente.</w:t>
-      </w:r>
-    </w:p>
-    <w:p>
-      <w:r>
-        <w:t xml:space="preserve">    - Tipo: Texto (TEXT).</w:t>
-      </w:r>
-    </w:p>
-    <w:p>
-      <w:r>
-        <w:t xml:space="preserve">    - Propriedade: Não nulo.</w:t>
-      </w:r>
-    </w:p>
-    <w:p>
-      <w:r>
-        <w:t xml:space="preserve">  - **</w:t>
-      </w:r>
-      <w:proofErr w:type="spellStart"/>
-      <w:r>
-        <w:t>cpf</w:t>
-      </w:r>
-      <w:proofErr w:type="spellEnd"/>
-      <w:r>
-        <w:t>**: O CPF do cliente.</w:t>
-      </w:r>
-    </w:p>
-    <w:p>
-      <w:r>
-        <w:t xml:space="preserve">    - Tipo: Texto (TEXT).</w:t>
-      </w:r>
-    </w:p>
-    <w:p>
-      <w:r>
-        <w:lastRenderedPageBreak/>
-        <w:t xml:space="preserve">    - Propriedade: Não nulo.</w:t>
-      </w:r>
-    </w:p>
-    <w:p/>
-    <w:p>
-      <w:r>
-        <w:t>### Relacionamentos</w:t>
-      </w:r>
-    </w:p>
-    <w:p>
-      <w:r>
-        <w:t>- Não há relacionamentos entre entidades neste projeto, pois existe apenas uma tabela (`clientes`).</w:t>
-      </w:r>
-    </w:p>
-    <w:p>
-      <w:r>
-        <w:t>- Em projetos mais complexos, você poderia ter outras entidades (como "Pedidos" ou "Endereços") relacionadas à entidade "Clientes" por meio de chaves estrangeiras.</w:t>
-      </w:r>
-    </w:p>
-    <w:p/>
-    <w:p>
-      <w:r>
-        <w:t>### Representação Gráfica (Descrição Textual)</w:t>
-      </w:r>
-    </w:p>
-    <w:p>
-      <w:r>
-        <w:t>Imagine uma caixa representando a entidade "Clientes", com os atributos listados dentro dela:</w:t>
-      </w:r>
-    </w:p>
-    <w:p/>
-    <w:p>
-      <w:r>
-        <w:t>```</w:t>
-      </w:r>
-    </w:p>
-    <w:p>
-      <w:r>
-        <w:t>+-------------------+</w:t>
-      </w:r>
-    </w:p>
-    <w:p>
-      <w:r>
-        <w:t>|     Clientes      |</w:t>
-      </w:r>
-    </w:p>
-    <w:p>
-      <w:r>
-        <w:t>+-------------------+</w:t>
-      </w:r>
-    </w:p>
-    <w:p>
-      <w:r>
-        <w:t xml:space="preserve">| id (PK, </w:t>
-      </w:r>
-      <w:proofErr w:type="gramStart"/>
-      <w:r>
-        <w:t>INTEGER)  |</w:t>
-      </w:r>
-      <w:proofErr w:type="gramEnd"/>
-    </w:p>
-    <w:p>
-      <w:r>
-        <w:t>| nome (</w:t>
-      </w:r>
-      <w:proofErr w:type="gramStart"/>
-      <w:r>
-        <w:t xml:space="preserve">TEXT)   </w:t>
-      </w:r>
-      <w:proofErr w:type="gramEnd"/>
-      <w:r>
-        <w:t xml:space="preserve">    |</w:t>
-      </w:r>
-    </w:p>
-    <w:p>
-      <w:r>
-        <w:t>| sobrenome (</w:t>
-      </w:r>
-      <w:proofErr w:type="gramStart"/>
-      <w:r>
-        <w:t>TEXT)  |</w:t>
-      </w:r>
-      <w:proofErr w:type="gramEnd"/>
-    </w:p>
-    <w:p>
-      <w:r>
-        <w:t xml:space="preserve">| </w:t>
-      </w:r>
-      <w:proofErr w:type="spellStart"/>
-      <w:r>
-        <w:t>email</w:t>
-      </w:r>
-      <w:proofErr w:type="spellEnd"/>
-      <w:r>
-        <w:t xml:space="preserve"> (</w:t>
-      </w:r>
-      <w:proofErr w:type="gramStart"/>
-      <w:r>
-        <w:t xml:space="preserve">TEXT)   </w:t>
-      </w:r>
-      <w:proofErr w:type="gramEnd"/>
-      <w:r>
-        <w:t xml:space="preserve">   |</w:t>
-      </w:r>
-    </w:p>
-    <w:p>
-      <w:r>
-        <w:t xml:space="preserve">| </w:t>
-      </w:r>
-      <w:proofErr w:type="spellStart"/>
-      <w:r>
-        <w:t>cpf</w:t>
-      </w:r>
-      <w:proofErr w:type="spellEnd"/>
-      <w:r>
-        <w:t xml:space="preserve"> (</w:t>
-      </w:r>
-      <w:proofErr w:type="gramStart"/>
-      <w:r>
-        <w:t xml:space="preserve">TEXT)   </w:t>
-      </w:r>
-      <w:proofErr w:type="gramEnd"/>
-      <w:r>
-        <w:t xml:space="preserve">     |</w:t>
-      </w:r>
-    </w:p>
-    <w:p>
-      <w:r>
-        <w:t>+-------------------+</w:t>
-      </w:r>
-    </w:p>
-    <w:p>
-      <w:r>
-        <w:t>```</w:t>
-      </w:r>
-    </w:p>
-    <w:p>
-      <w:r>
-        <w:t>- **PK** significa "Primary Key" (chave primária), que garante que cada cliente tenha um identificador único.</w:t>
-      </w:r>
-    </w:p>
-    <w:p>
-      <w:r>
-        <w:t xml:space="preserve">- Todos os atributos são obrigatórios (não nulo), exceto que o `id` é gerado automaticamente pelo </w:t>
-      </w:r>
-      <w:proofErr w:type="spellStart"/>
-      <w:r>
-        <w:t>SQLite</w:t>
-      </w:r>
-      <w:proofErr w:type="spellEnd"/>
-      <w:r>
-        <w:t>.</w:t>
-      </w:r>
-    </w:p>
-    <w:p/>
-    <w:p>
-      <w:r>
-        <w:t>### Observações para Iniciantes</w:t>
-      </w:r>
-    </w:p>
-    <w:p>
-      <w:r>
-        <w:lastRenderedPageBreak/>
-        <w:t>- O `id` é importante porque ajuda a identificar cada cliente de forma única, mesmo que dois clientes tenham o mesmo nome.</w:t>
-      </w:r>
-    </w:p>
-    <w:p>
-      <w:r>
-        <w:t>- Usamos TEXT para `</w:t>
-      </w:r>
-      <w:proofErr w:type="spellStart"/>
-      <w:r>
-        <w:t>cpf</w:t>
-      </w:r>
-      <w:proofErr w:type="spellEnd"/>
-      <w:r>
-        <w:t>` (em vez de número) porque o CPF pode começar com zero, e números inteiros não armazenam zeros à esquerda.</w:t>
-      </w:r>
-    </w:p>
-    <w:p>
-      <w:r>
-        <w:t>- Este é um modelo simples, mas em projetos reais, você pode adicionar mais tabelas e relacionamentos, como uma tabela de "Pedidos" vinculada ao `id` do cliente.</w:t>
-      </w:r>
-    </w:p>
     <w:sectPr>
       <w:pgSz w:w="11906" w:h="16838"/>
       <w:pgMar w:top="1417" w:right="1701" w:bottom="1417" w:left="1701" w:header="708" w:footer="708" w:gutter="0"/>
@@ -337,6 +1015,619 @@
     </w:sectPr>
   </w:body>
 </w:document>
+</file>
+
+<file path=word/numbering.xml><?xml version="1.0" encoding="utf-8"?>
+<w:numbering xmlns:wpc="http://schemas.microsoft.com/office/word/2010/wordprocessingCanvas" xmlns:cx="http://schemas.microsoft.com/office/drawing/2014/chartex" xmlns:cx1="http://schemas.microsoft.com/office/drawing/2015/9/8/chartex" xmlns:cx2="http://schemas.microsoft.com/office/drawing/2015/10/21/chartex" xmlns:cx3="http://schemas.microsoft.com/office/drawing/2016/5/9/chartex" xmlns:cx4="http://schemas.microsoft.com/office/drawing/2016/5/10/chartex" xmlns:cx5="http://schemas.microsoft.com/office/drawing/2016/5/11/chartex" xmlns:cx6="http://schemas.microsoft.com/office/drawing/2016/5/12/chartex" xmlns:cx7="http://schemas.microsoft.com/office/drawing/2016/5/13/chartex" xmlns:cx8="http://schemas.microsoft.com/office/drawing/2016/5/14/chartex" xmlns:mc="http://schemas.openxmlformats.org/markup-compatibility/2006" xmlns:aink="http://schemas.microsoft.com/office/drawing/2016/ink" xmlns:am3d="http://schemas.microsoft.com/office/drawing/2017/model3d" xmlns:o="urn:schemas-microsoft-com:office:office" xmlns:r="http://schemas.openxmlformats.org/officeDocument/2006/relationships" xmlns:m="http://schemas.openxmlformats.org/officeDocument/2006/math" xmlns:v="urn:schemas-microsoft-com:vml" xmlns:wp14="http://schemas.microsoft.com/office/word/2010/wordprocessingDrawing" xmlns:wp="http://schemas.openxmlformats.org/drawingml/2006/wordprocessingDrawing" xmlns:w10="urn:schemas-microsoft-com:office:word" xmlns:w="http://schemas.openxmlformats.org/wordprocessingml/2006/main" xmlns:w14="http://schemas.microsoft.com/office/word/2010/wordml" xmlns:w15="http://schemas.microsoft.com/office/word/2012/wordml" xmlns:w16cex="http://schemas.microsoft.com/office/word/2018/wordml/cex" xmlns:w16cid="http://schemas.microsoft.com/office/word/2016/wordml/cid" xmlns:w16="http://schemas.microsoft.com/office/word/2018/wordml" xmlns:w16sdtdh="http://schemas.microsoft.com/office/word/2020/wordml/sdtdatahash" xmlns:w16se="http://schemas.microsoft.com/office/word/2015/wordml/symex" xmlns:wpg="http://schemas.microsoft.com/office/word/2010/wordprocessingGroup" xmlns:wpi="http://schemas.microsoft.com/office/word/2010/wordprocessingInk" xmlns:wne="http://schemas.microsoft.com/office/word/2006/wordml" xmlns:wps="http://schemas.microsoft.com/office/word/2010/wordprocessingShape" mc:Ignorable="w14 w15 w16se w16cid w16 w16cex w16sdtdh wp14">
+  <w:abstractNum w:abstractNumId="0" w15:restartNumberingAfterBreak="0">
+    <w:nsid w:val="0647062D"/>
+    <w:multiLevelType w:val="multilevel"/>
+    <w:tmpl w:val="38522C36"/>
+    <w:lvl w:ilvl="0">
+      <w:start w:val="1"/>
+      <w:numFmt w:val="bullet"/>
+      <w:lvlText w:val=""/>
+      <w:lvlJc w:val="left"/>
+      <w:pPr>
+        <w:tabs>
+          <w:tab w:val="num" w:pos="720"/>
+        </w:tabs>
+        <w:ind w:left="720" w:hanging="360"/>
+      </w:pPr>
+      <w:rPr>
+        <w:rFonts w:ascii="Symbol" w:hAnsi="Symbol" w:hint="default"/>
+        <w:sz w:val="20"/>
+      </w:rPr>
+    </w:lvl>
+    <w:lvl w:ilvl="1">
+      <w:start w:val="1"/>
+      <w:numFmt w:val="bullet"/>
+      <w:lvlText w:val="o"/>
+      <w:lvlJc w:val="left"/>
+      <w:pPr>
+        <w:tabs>
+          <w:tab w:val="num" w:pos="1440"/>
+        </w:tabs>
+        <w:ind w:left="1440" w:hanging="360"/>
+      </w:pPr>
+      <w:rPr>
+        <w:rFonts w:ascii="Courier New" w:hAnsi="Courier New" w:hint="default"/>
+        <w:sz w:val="20"/>
+      </w:rPr>
+    </w:lvl>
+    <w:lvl w:ilvl="2">
+      <w:start w:val="1"/>
+      <w:numFmt w:val="bullet"/>
+      <w:lvlText w:val=""/>
+      <w:lvlJc w:val="left"/>
+      <w:pPr>
+        <w:tabs>
+          <w:tab w:val="num" w:pos="2160"/>
+        </w:tabs>
+        <w:ind w:left="2160" w:hanging="360"/>
+      </w:pPr>
+      <w:rPr>
+        <w:rFonts w:ascii="Wingdings" w:hAnsi="Wingdings" w:hint="default"/>
+        <w:sz w:val="20"/>
+      </w:rPr>
+    </w:lvl>
+    <w:lvl w:ilvl="3" w:tentative="1">
+      <w:start w:val="1"/>
+      <w:numFmt w:val="bullet"/>
+      <w:lvlText w:val=""/>
+      <w:lvlJc w:val="left"/>
+      <w:pPr>
+        <w:tabs>
+          <w:tab w:val="num" w:pos="2880"/>
+        </w:tabs>
+        <w:ind w:left="2880" w:hanging="360"/>
+      </w:pPr>
+      <w:rPr>
+        <w:rFonts w:ascii="Wingdings" w:hAnsi="Wingdings" w:hint="default"/>
+        <w:sz w:val="20"/>
+      </w:rPr>
+    </w:lvl>
+    <w:lvl w:ilvl="4" w:tentative="1">
+      <w:start w:val="1"/>
+      <w:numFmt w:val="bullet"/>
+      <w:lvlText w:val=""/>
+      <w:lvlJc w:val="left"/>
+      <w:pPr>
+        <w:tabs>
+          <w:tab w:val="num" w:pos="3600"/>
+        </w:tabs>
+        <w:ind w:left="3600" w:hanging="360"/>
+      </w:pPr>
+      <w:rPr>
+        <w:rFonts w:ascii="Wingdings" w:hAnsi="Wingdings" w:hint="default"/>
+        <w:sz w:val="20"/>
+      </w:rPr>
+    </w:lvl>
+    <w:lvl w:ilvl="5" w:tentative="1">
+      <w:start w:val="1"/>
+      <w:numFmt w:val="bullet"/>
+      <w:lvlText w:val=""/>
+      <w:lvlJc w:val="left"/>
+      <w:pPr>
+        <w:tabs>
+          <w:tab w:val="num" w:pos="4320"/>
+        </w:tabs>
+        <w:ind w:left="4320" w:hanging="360"/>
+      </w:pPr>
+      <w:rPr>
+        <w:rFonts w:ascii="Wingdings" w:hAnsi="Wingdings" w:hint="default"/>
+        <w:sz w:val="20"/>
+      </w:rPr>
+    </w:lvl>
+    <w:lvl w:ilvl="6" w:tentative="1">
+      <w:start w:val="1"/>
+      <w:numFmt w:val="bullet"/>
+      <w:lvlText w:val=""/>
+      <w:lvlJc w:val="left"/>
+      <w:pPr>
+        <w:tabs>
+          <w:tab w:val="num" w:pos="5040"/>
+        </w:tabs>
+        <w:ind w:left="5040" w:hanging="360"/>
+      </w:pPr>
+      <w:rPr>
+        <w:rFonts w:ascii="Wingdings" w:hAnsi="Wingdings" w:hint="default"/>
+        <w:sz w:val="20"/>
+      </w:rPr>
+    </w:lvl>
+    <w:lvl w:ilvl="7" w:tentative="1">
+      <w:start w:val="1"/>
+      <w:numFmt w:val="bullet"/>
+      <w:lvlText w:val=""/>
+      <w:lvlJc w:val="left"/>
+      <w:pPr>
+        <w:tabs>
+          <w:tab w:val="num" w:pos="5760"/>
+        </w:tabs>
+        <w:ind w:left="5760" w:hanging="360"/>
+      </w:pPr>
+      <w:rPr>
+        <w:rFonts w:ascii="Wingdings" w:hAnsi="Wingdings" w:hint="default"/>
+        <w:sz w:val="20"/>
+      </w:rPr>
+    </w:lvl>
+    <w:lvl w:ilvl="8" w:tentative="1">
+      <w:start w:val="1"/>
+      <w:numFmt w:val="bullet"/>
+      <w:lvlText w:val=""/>
+      <w:lvlJc w:val="left"/>
+      <w:pPr>
+        <w:tabs>
+          <w:tab w:val="num" w:pos="6480"/>
+        </w:tabs>
+        <w:ind w:left="6480" w:hanging="360"/>
+      </w:pPr>
+      <w:rPr>
+        <w:rFonts w:ascii="Wingdings" w:hAnsi="Wingdings" w:hint="default"/>
+        <w:sz w:val="20"/>
+      </w:rPr>
+    </w:lvl>
+  </w:abstractNum>
+  <w:abstractNum w:abstractNumId="1" w15:restartNumberingAfterBreak="0">
+    <w:nsid w:val="2B9B1691"/>
+    <w:multiLevelType w:val="multilevel"/>
+    <w:tmpl w:val="000E553A"/>
+    <w:lvl w:ilvl="0">
+      <w:start w:val="1"/>
+      <w:numFmt w:val="bullet"/>
+      <w:lvlText w:val=""/>
+      <w:lvlJc w:val="left"/>
+      <w:pPr>
+        <w:tabs>
+          <w:tab w:val="num" w:pos="720"/>
+        </w:tabs>
+        <w:ind w:left="720" w:hanging="360"/>
+      </w:pPr>
+      <w:rPr>
+        <w:rFonts w:ascii="Symbol" w:hAnsi="Symbol" w:hint="default"/>
+        <w:sz w:val="20"/>
+      </w:rPr>
+    </w:lvl>
+    <w:lvl w:ilvl="1" w:tentative="1">
+      <w:start w:val="1"/>
+      <w:numFmt w:val="bullet"/>
+      <w:lvlText w:val="o"/>
+      <w:lvlJc w:val="left"/>
+      <w:pPr>
+        <w:tabs>
+          <w:tab w:val="num" w:pos="1440"/>
+        </w:tabs>
+        <w:ind w:left="1440" w:hanging="360"/>
+      </w:pPr>
+      <w:rPr>
+        <w:rFonts w:ascii="Courier New" w:hAnsi="Courier New" w:hint="default"/>
+        <w:sz w:val="20"/>
+      </w:rPr>
+    </w:lvl>
+    <w:lvl w:ilvl="2" w:tentative="1">
+      <w:start w:val="1"/>
+      <w:numFmt w:val="bullet"/>
+      <w:lvlText w:val=""/>
+      <w:lvlJc w:val="left"/>
+      <w:pPr>
+        <w:tabs>
+          <w:tab w:val="num" w:pos="2160"/>
+        </w:tabs>
+        <w:ind w:left="2160" w:hanging="360"/>
+      </w:pPr>
+      <w:rPr>
+        <w:rFonts w:ascii="Wingdings" w:hAnsi="Wingdings" w:hint="default"/>
+        <w:sz w:val="20"/>
+      </w:rPr>
+    </w:lvl>
+    <w:lvl w:ilvl="3" w:tentative="1">
+      <w:start w:val="1"/>
+      <w:numFmt w:val="bullet"/>
+      <w:lvlText w:val=""/>
+      <w:lvlJc w:val="left"/>
+      <w:pPr>
+        <w:tabs>
+          <w:tab w:val="num" w:pos="2880"/>
+        </w:tabs>
+        <w:ind w:left="2880" w:hanging="360"/>
+      </w:pPr>
+      <w:rPr>
+        <w:rFonts w:ascii="Wingdings" w:hAnsi="Wingdings" w:hint="default"/>
+        <w:sz w:val="20"/>
+      </w:rPr>
+    </w:lvl>
+    <w:lvl w:ilvl="4" w:tentative="1">
+      <w:start w:val="1"/>
+      <w:numFmt w:val="bullet"/>
+      <w:lvlText w:val=""/>
+      <w:lvlJc w:val="left"/>
+      <w:pPr>
+        <w:tabs>
+          <w:tab w:val="num" w:pos="3600"/>
+        </w:tabs>
+        <w:ind w:left="3600" w:hanging="360"/>
+      </w:pPr>
+      <w:rPr>
+        <w:rFonts w:ascii="Wingdings" w:hAnsi="Wingdings" w:hint="default"/>
+        <w:sz w:val="20"/>
+      </w:rPr>
+    </w:lvl>
+    <w:lvl w:ilvl="5" w:tentative="1">
+      <w:start w:val="1"/>
+      <w:numFmt w:val="bullet"/>
+      <w:lvlText w:val=""/>
+      <w:lvlJc w:val="left"/>
+      <w:pPr>
+        <w:tabs>
+          <w:tab w:val="num" w:pos="4320"/>
+        </w:tabs>
+        <w:ind w:left="4320" w:hanging="360"/>
+      </w:pPr>
+      <w:rPr>
+        <w:rFonts w:ascii="Wingdings" w:hAnsi="Wingdings" w:hint="default"/>
+        <w:sz w:val="20"/>
+      </w:rPr>
+    </w:lvl>
+    <w:lvl w:ilvl="6" w:tentative="1">
+      <w:start w:val="1"/>
+      <w:numFmt w:val="bullet"/>
+      <w:lvlText w:val=""/>
+      <w:lvlJc w:val="left"/>
+      <w:pPr>
+        <w:tabs>
+          <w:tab w:val="num" w:pos="5040"/>
+        </w:tabs>
+        <w:ind w:left="5040" w:hanging="360"/>
+      </w:pPr>
+      <w:rPr>
+        <w:rFonts w:ascii="Wingdings" w:hAnsi="Wingdings" w:hint="default"/>
+        <w:sz w:val="20"/>
+      </w:rPr>
+    </w:lvl>
+    <w:lvl w:ilvl="7" w:tentative="1">
+      <w:start w:val="1"/>
+      <w:numFmt w:val="bullet"/>
+      <w:lvlText w:val=""/>
+      <w:lvlJc w:val="left"/>
+      <w:pPr>
+        <w:tabs>
+          <w:tab w:val="num" w:pos="5760"/>
+        </w:tabs>
+        <w:ind w:left="5760" w:hanging="360"/>
+      </w:pPr>
+      <w:rPr>
+        <w:rFonts w:ascii="Wingdings" w:hAnsi="Wingdings" w:hint="default"/>
+        <w:sz w:val="20"/>
+      </w:rPr>
+    </w:lvl>
+    <w:lvl w:ilvl="8" w:tentative="1">
+      <w:start w:val="1"/>
+      <w:numFmt w:val="bullet"/>
+      <w:lvlText w:val=""/>
+      <w:lvlJc w:val="left"/>
+      <w:pPr>
+        <w:tabs>
+          <w:tab w:val="num" w:pos="6480"/>
+        </w:tabs>
+        <w:ind w:left="6480" w:hanging="360"/>
+      </w:pPr>
+      <w:rPr>
+        <w:rFonts w:ascii="Wingdings" w:hAnsi="Wingdings" w:hint="default"/>
+        <w:sz w:val="20"/>
+      </w:rPr>
+    </w:lvl>
+  </w:abstractNum>
+  <w:abstractNum w:abstractNumId="2" w15:restartNumberingAfterBreak="0">
+    <w:nsid w:val="377375F4"/>
+    <w:multiLevelType w:val="multilevel"/>
+    <w:tmpl w:val="AB8460FC"/>
+    <w:lvl w:ilvl="0">
+      <w:start w:val="1"/>
+      <w:numFmt w:val="bullet"/>
+      <w:lvlText w:val=""/>
+      <w:lvlJc w:val="left"/>
+      <w:pPr>
+        <w:tabs>
+          <w:tab w:val="num" w:pos="720"/>
+        </w:tabs>
+        <w:ind w:left="720" w:hanging="360"/>
+      </w:pPr>
+      <w:rPr>
+        <w:rFonts w:ascii="Symbol" w:hAnsi="Symbol" w:hint="default"/>
+        <w:sz w:val="20"/>
+      </w:rPr>
+    </w:lvl>
+    <w:lvl w:ilvl="1" w:tentative="1">
+      <w:start w:val="1"/>
+      <w:numFmt w:val="bullet"/>
+      <w:lvlText w:val="o"/>
+      <w:lvlJc w:val="left"/>
+      <w:pPr>
+        <w:tabs>
+          <w:tab w:val="num" w:pos="1440"/>
+        </w:tabs>
+        <w:ind w:left="1440" w:hanging="360"/>
+      </w:pPr>
+      <w:rPr>
+        <w:rFonts w:ascii="Courier New" w:hAnsi="Courier New" w:hint="default"/>
+        <w:sz w:val="20"/>
+      </w:rPr>
+    </w:lvl>
+    <w:lvl w:ilvl="2" w:tentative="1">
+      <w:start w:val="1"/>
+      <w:numFmt w:val="bullet"/>
+      <w:lvlText w:val=""/>
+      <w:lvlJc w:val="left"/>
+      <w:pPr>
+        <w:tabs>
+          <w:tab w:val="num" w:pos="2160"/>
+        </w:tabs>
+        <w:ind w:left="2160" w:hanging="360"/>
+      </w:pPr>
+      <w:rPr>
+        <w:rFonts w:ascii="Wingdings" w:hAnsi="Wingdings" w:hint="default"/>
+        <w:sz w:val="20"/>
+      </w:rPr>
+    </w:lvl>
+    <w:lvl w:ilvl="3" w:tentative="1">
+      <w:start w:val="1"/>
+      <w:numFmt w:val="bullet"/>
+      <w:lvlText w:val=""/>
+      <w:lvlJc w:val="left"/>
+      <w:pPr>
+        <w:tabs>
+          <w:tab w:val="num" w:pos="2880"/>
+        </w:tabs>
+        <w:ind w:left="2880" w:hanging="360"/>
+      </w:pPr>
+      <w:rPr>
+        <w:rFonts w:ascii="Wingdings" w:hAnsi="Wingdings" w:hint="default"/>
+        <w:sz w:val="20"/>
+      </w:rPr>
+    </w:lvl>
+    <w:lvl w:ilvl="4" w:tentative="1">
+      <w:start w:val="1"/>
+      <w:numFmt w:val="bullet"/>
+      <w:lvlText w:val=""/>
+      <w:lvlJc w:val="left"/>
+      <w:pPr>
+        <w:tabs>
+          <w:tab w:val="num" w:pos="3600"/>
+        </w:tabs>
+        <w:ind w:left="3600" w:hanging="360"/>
+      </w:pPr>
+      <w:rPr>
+        <w:rFonts w:ascii="Wingdings" w:hAnsi="Wingdings" w:hint="default"/>
+        <w:sz w:val="20"/>
+      </w:rPr>
+    </w:lvl>
+    <w:lvl w:ilvl="5" w:tentative="1">
+      <w:start w:val="1"/>
+      <w:numFmt w:val="bullet"/>
+      <w:lvlText w:val=""/>
+      <w:lvlJc w:val="left"/>
+      <w:pPr>
+        <w:tabs>
+          <w:tab w:val="num" w:pos="4320"/>
+        </w:tabs>
+        <w:ind w:left="4320" w:hanging="360"/>
+      </w:pPr>
+      <w:rPr>
+        <w:rFonts w:ascii="Wingdings" w:hAnsi="Wingdings" w:hint="default"/>
+        <w:sz w:val="20"/>
+      </w:rPr>
+    </w:lvl>
+    <w:lvl w:ilvl="6" w:tentative="1">
+      <w:start w:val="1"/>
+      <w:numFmt w:val="bullet"/>
+      <w:lvlText w:val=""/>
+      <w:lvlJc w:val="left"/>
+      <w:pPr>
+        <w:tabs>
+          <w:tab w:val="num" w:pos="5040"/>
+        </w:tabs>
+        <w:ind w:left="5040" w:hanging="360"/>
+      </w:pPr>
+      <w:rPr>
+        <w:rFonts w:ascii="Wingdings" w:hAnsi="Wingdings" w:hint="default"/>
+        <w:sz w:val="20"/>
+      </w:rPr>
+    </w:lvl>
+    <w:lvl w:ilvl="7" w:tentative="1">
+      <w:start w:val="1"/>
+      <w:numFmt w:val="bullet"/>
+      <w:lvlText w:val=""/>
+      <w:lvlJc w:val="left"/>
+      <w:pPr>
+        <w:tabs>
+          <w:tab w:val="num" w:pos="5760"/>
+        </w:tabs>
+        <w:ind w:left="5760" w:hanging="360"/>
+      </w:pPr>
+      <w:rPr>
+        <w:rFonts w:ascii="Wingdings" w:hAnsi="Wingdings" w:hint="default"/>
+        <w:sz w:val="20"/>
+      </w:rPr>
+    </w:lvl>
+    <w:lvl w:ilvl="8" w:tentative="1">
+      <w:start w:val="1"/>
+      <w:numFmt w:val="bullet"/>
+      <w:lvlText w:val=""/>
+      <w:lvlJc w:val="left"/>
+      <w:pPr>
+        <w:tabs>
+          <w:tab w:val="num" w:pos="6480"/>
+        </w:tabs>
+        <w:ind w:left="6480" w:hanging="360"/>
+      </w:pPr>
+      <w:rPr>
+        <w:rFonts w:ascii="Wingdings" w:hAnsi="Wingdings" w:hint="default"/>
+        <w:sz w:val="20"/>
+      </w:rPr>
+    </w:lvl>
+  </w:abstractNum>
+  <w:abstractNum w:abstractNumId="3" w15:restartNumberingAfterBreak="0">
+    <w:nsid w:val="54796132"/>
+    <w:multiLevelType w:val="multilevel"/>
+    <w:tmpl w:val="2D7A2E60"/>
+    <w:lvl w:ilvl="0">
+      <w:start w:val="1"/>
+      <w:numFmt w:val="bullet"/>
+      <w:lvlText w:val=""/>
+      <w:lvlJc w:val="left"/>
+      <w:pPr>
+        <w:tabs>
+          <w:tab w:val="num" w:pos="720"/>
+        </w:tabs>
+        <w:ind w:left="720" w:hanging="360"/>
+      </w:pPr>
+      <w:rPr>
+        <w:rFonts w:ascii="Symbol" w:hAnsi="Symbol" w:hint="default"/>
+        <w:sz w:val="20"/>
+      </w:rPr>
+    </w:lvl>
+    <w:lvl w:ilvl="1" w:tentative="1">
+      <w:start w:val="1"/>
+      <w:numFmt w:val="bullet"/>
+      <w:lvlText w:val="o"/>
+      <w:lvlJc w:val="left"/>
+      <w:pPr>
+        <w:tabs>
+          <w:tab w:val="num" w:pos="1440"/>
+        </w:tabs>
+        <w:ind w:left="1440" w:hanging="360"/>
+      </w:pPr>
+      <w:rPr>
+        <w:rFonts w:ascii="Courier New" w:hAnsi="Courier New" w:hint="default"/>
+        <w:sz w:val="20"/>
+      </w:rPr>
+    </w:lvl>
+    <w:lvl w:ilvl="2" w:tentative="1">
+      <w:start w:val="1"/>
+      <w:numFmt w:val="bullet"/>
+      <w:lvlText w:val=""/>
+      <w:lvlJc w:val="left"/>
+      <w:pPr>
+        <w:tabs>
+          <w:tab w:val="num" w:pos="2160"/>
+        </w:tabs>
+        <w:ind w:left="2160" w:hanging="360"/>
+      </w:pPr>
+      <w:rPr>
+        <w:rFonts w:ascii="Wingdings" w:hAnsi="Wingdings" w:hint="default"/>
+        <w:sz w:val="20"/>
+      </w:rPr>
+    </w:lvl>
+    <w:lvl w:ilvl="3" w:tentative="1">
+      <w:start w:val="1"/>
+      <w:numFmt w:val="bullet"/>
+      <w:lvlText w:val=""/>
+      <w:lvlJc w:val="left"/>
+      <w:pPr>
+        <w:tabs>
+          <w:tab w:val="num" w:pos="2880"/>
+        </w:tabs>
+        <w:ind w:left="2880" w:hanging="360"/>
+      </w:pPr>
+      <w:rPr>
+        <w:rFonts w:ascii="Wingdings" w:hAnsi="Wingdings" w:hint="default"/>
+        <w:sz w:val="20"/>
+      </w:rPr>
+    </w:lvl>
+    <w:lvl w:ilvl="4" w:tentative="1">
+      <w:start w:val="1"/>
+      <w:numFmt w:val="bullet"/>
+      <w:lvlText w:val=""/>
+      <w:lvlJc w:val="left"/>
+      <w:pPr>
+        <w:tabs>
+          <w:tab w:val="num" w:pos="3600"/>
+        </w:tabs>
+        <w:ind w:left="3600" w:hanging="360"/>
+      </w:pPr>
+      <w:rPr>
+        <w:rFonts w:ascii="Wingdings" w:hAnsi="Wingdings" w:hint="default"/>
+        <w:sz w:val="20"/>
+      </w:rPr>
+    </w:lvl>
+    <w:lvl w:ilvl="5" w:tentative="1">
+      <w:start w:val="1"/>
+      <w:numFmt w:val="bullet"/>
+      <w:lvlText w:val=""/>
+      <w:lvlJc w:val="left"/>
+      <w:pPr>
+        <w:tabs>
+          <w:tab w:val="num" w:pos="4320"/>
+        </w:tabs>
+        <w:ind w:left="4320" w:hanging="360"/>
+      </w:pPr>
+      <w:rPr>
+        <w:rFonts w:ascii="Wingdings" w:hAnsi="Wingdings" w:hint="default"/>
+        <w:sz w:val="20"/>
+      </w:rPr>
+    </w:lvl>
+    <w:lvl w:ilvl="6" w:tentative="1">
+      <w:start w:val="1"/>
+      <w:numFmt w:val="bullet"/>
+      <w:lvlText w:val=""/>
+      <w:lvlJc w:val="left"/>
+      <w:pPr>
+        <w:tabs>
+          <w:tab w:val="num" w:pos="5040"/>
+        </w:tabs>
+        <w:ind w:left="5040" w:hanging="360"/>
+      </w:pPr>
+      <w:rPr>
+        <w:rFonts w:ascii="Wingdings" w:hAnsi="Wingdings" w:hint="default"/>
+        <w:sz w:val="20"/>
+      </w:rPr>
+    </w:lvl>
+    <w:lvl w:ilvl="7" w:tentative="1">
+      <w:start w:val="1"/>
+      <w:numFmt w:val="bullet"/>
+      <w:lvlText w:val=""/>
+      <w:lvlJc w:val="left"/>
+      <w:pPr>
+        <w:tabs>
+          <w:tab w:val="num" w:pos="5760"/>
+        </w:tabs>
+        <w:ind w:left="5760" w:hanging="360"/>
+      </w:pPr>
+      <w:rPr>
+        <w:rFonts w:ascii="Wingdings" w:hAnsi="Wingdings" w:hint="default"/>
+        <w:sz w:val="20"/>
+      </w:rPr>
+    </w:lvl>
+    <w:lvl w:ilvl="8" w:tentative="1">
+      <w:start w:val="1"/>
+      <w:numFmt w:val="bullet"/>
+      <w:lvlText w:val=""/>
+      <w:lvlJc w:val="left"/>
+      <w:pPr>
+        <w:tabs>
+          <w:tab w:val="num" w:pos="6480"/>
+        </w:tabs>
+        <w:ind w:left="6480" w:hanging="360"/>
+      </w:pPr>
+      <w:rPr>
+        <w:rFonts w:ascii="Wingdings" w:hAnsi="Wingdings" w:hint="default"/>
+        <w:sz w:val="20"/>
+      </w:rPr>
+    </w:lvl>
+  </w:abstractNum>
+  <w:num w:numId="1">
+    <w:abstractNumId w:val="0"/>
+  </w:num>
+  <w:num w:numId="2">
+    <w:abstractNumId w:val="1"/>
+  </w:num>
+  <w:num w:numId="3">
+    <w:abstractNumId w:val="3"/>
+  </w:num>
+  <w:num w:numId="4">
+    <w:abstractNumId w:val="2"/>
+  </w:num>
+</w:numbering>
 </file>
 
 <file path=word/styles.xml><?xml version="1.0" encoding="utf-8"?>
@@ -1256,6 +2547,90 @@
       <w:spacing w:val="5"/>
     </w:rPr>
   </w:style>
+  <w:style w:type="paragraph" w:styleId="NormalWeb">
+    <w:name w:val="Normal (Web)"/>
+    <w:basedOn w:val="Normal"/>
+    <w:uiPriority w:val="99"/>
+    <w:semiHidden/>
+    <w:unhideWhenUsed/>
+    <w:rsid w:val="001E212F"/>
+    <w:pPr>
+      <w:spacing w:before="100" w:beforeAutospacing="1" w:after="100" w:afterAutospacing="1" w:line="240" w:lineRule="auto"/>
+    </w:pPr>
+    <w:rPr>
+      <w:rFonts w:ascii="Times New Roman" w:eastAsia="Times New Roman" w:hAnsi="Times New Roman" w:cs="Times New Roman"/>
+      <w:kern w:val="0"/>
+      <w:lang w:eastAsia="pt-BR"/>
+      <w14:ligatures w14:val="none"/>
+    </w:rPr>
+  </w:style>
+  <w:style w:type="character" w:styleId="CdigoHTML">
+    <w:name w:val="HTML Code"/>
+    <w:basedOn w:val="Fontepargpadro"/>
+    <w:uiPriority w:val="99"/>
+    <w:semiHidden/>
+    <w:unhideWhenUsed/>
+    <w:rsid w:val="001E212F"/>
+    <w:rPr>
+      <w:rFonts w:ascii="Courier New" w:eastAsia="Times New Roman" w:hAnsi="Courier New" w:cs="Courier New"/>
+      <w:sz w:val="20"/>
+      <w:szCs w:val="20"/>
+    </w:rPr>
+  </w:style>
+  <w:style w:type="paragraph" w:styleId="Pr-formataoHTML">
+    <w:name w:val="HTML Preformatted"/>
+    <w:basedOn w:val="Normal"/>
+    <w:link w:val="Pr-formataoHTMLChar"/>
+    <w:uiPriority w:val="99"/>
+    <w:semiHidden/>
+    <w:unhideWhenUsed/>
+    <w:rsid w:val="001E212F"/>
+    <w:pPr>
+      <w:tabs>
+        <w:tab w:val="left" w:pos="916"/>
+        <w:tab w:val="left" w:pos="1832"/>
+        <w:tab w:val="left" w:pos="2748"/>
+        <w:tab w:val="left" w:pos="3664"/>
+        <w:tab w:val="left" w:pos="4580"/>
+        <w:tab w:val="left" w:pos="5496"/>
+        <w:tab w:val="left" w:pos="6412"/>
+        <w:tab w:val="left" w:pos="7328"/>
+        <w:tab w:val="left" w:pos="8244"/>
+        <w:tab w:val="left" w:pos="9160"/>
+        <w:tab w:val="left" w:pos="10076"/>
+        <w:tab w:val="left" w:pos="10992"/>
+        <w:tab w:val="left" w:pos="11908"/>
+        <w:tab w:val="left" w:pos="12824"/>
+        <w:tab w:val="left" w:pos="13740"/>
+        <w:tab w:val="left" w:pos="14656"/>
+      </w:tabs>
+      <w:spacing w:after="0" w:line="240" w:lineRule="auto"/>
+    </w:pPr>
+    <w:rPr>
+      <w:rFonts w:ascii="Courier New" w:eastAsia="Times New Roman" w:hAnsi="Courier New" w:cs="Courier New"/>
+      <w:kern w:val="0"/>
+      <w:sz w:val="20"/>
+      <w:szCs w:val="20"/>
+      <w:lang w:eastAsia="pt-BR"/>
+      <w14:ligatures w14:val="none"/>
+    </w:rPr>
+  </w:style>
+  <w:style w:type="character" w:customStyle="1" w:styleId="Pr-formataoHTMLChar">
+    <w:name w:val="Pré-formatação HTML Char"/>
+    <w:basedOn w:val="Fontepargpadro"/>
+    <w:link w:val="Pr-formataoHTML"/>
+    <w:uiPriority w:val="99"/>
+    <w:semiHidden/>
+    <w:rsid w:val="001E212F"/>
+    <w:rPr>
+      <w:rFonts w:ascii="Courier New" w:eastAsia="Times New Roman" w:hAnsi="Courier New" w:cs="Courier New"/>
+      <w:kern w:val="0"/>
+      <w:sz w:val="20"/>
+      <w:szCs w:val="20"/>
+      <w:lang w:eastAsia="pt-BR"/>
+      <w14:ligatures w14:val="none"/>
+    </w:rPr>
+  </w:style>
 </w:styles>
 </file>
 

</xml_diff>